<commit_message>
Reporte: Inspección - 70-GC-013
</commit_message>
<xml_diff>
--- a/Historial_Informes/70-GC-013/Informe_Inspección_70-GC-013_21_de_febrero_de_2026.docx
+++ b/Historial_Informes/70-GC-013/Informe_Inspección_70-GC-013_21_de_febrero_de_2026.docx
@@ -30,12 +30,12 @@
             <wp:extent cx="1778000" cy="635000"/>
             <wp:effectExtent b="0" l="0" r="0" t="0"/>
             <wp:wrapNone/>
-            <wp:docPr id="1001" name="image1.jpg"/>
+            <wp:docPr id="1001" name="image2.jpg"/>
             <a:graphic>
               <a:graphicData uri="http://schemas.openxmlformats.org/drawingml/2006/picture">
                 <pic:pic>
                   <pic:nvPicPr>
-                    <pic:cNvPr id="0" name="image1.jpg"/>
+                    <pic:cNvPr id="0" name="image2.jpg"/>
                     <pic:cNvPicPr preferRelativeResize="0"/>
                   </pic:nvPicPr>
                   <pic:blipFill>
@@ -643,7 +643,7 @@
         <w:rPr>
           <w:rtl w:val="0"/>
         </w:rPr>
-        <w:t xml:space="preserve">Verificación de parámetros de operación (Presión de carga: 7.5 psi  / descarga: 7.0 psi y temperatura de salida del elemento (66.5 °C).</w:t>
+        <w:t xml:space="preserve">Verificación de parámetros de operación (Presión de carga: 7.5 bar  / descarga: 7.0 bar y temperatura de salida del elemento (66.5 °C).</w:t>
       </w:r>
     </w:p>
     <w:p>
@@ -1319,22 +1319,14 @@
             </w:pPr>
             <w:r>
               <w:rPr>
-                <w:rFonts w:ascii="Quattrocento Sans" w:cs="Quattrocento Sans" w:eastAsia="Quattrocento Sans" w:hAnsi="Quattrocento Sans"/>
-                <w:b w:val="0"/>
-                <w:bCs w:val="0"/>
-                <w:i w:val="0"/>
-                <w:iCs w:val="0"/>
-                <w:smallCaps w:val="0"/>
-                <w:strike w:val="0"/>
-                <w:color w:val="000000"/>
-                <w:sz w:val="22"/>
-                <w:szCs w:val="22"/>
-                <w:u w:val="none"/>
-                <w:shd w:fill="auto" w:val="clear"/>
-                <w:vertAlign w:val="baseline"/>
                 <w:rtl w:val="0"/>
               </w:rPr>
-              <w:t xml:space="preserve"/>
+              <w:t xml:space="preserve">M.OB.ST</w:t>
+            </w:r>
+            <w:r>
+              <w:rPr>
+                <w:rtl w:val="0"/>
+              </w:rPr>
             </w:r>
           </w:p>
         </w:tc>
@@ -1375,22 +1367,14 @@
             </w:pPr>
             <w:r>
               <w:rPr>
-                <w:rFonts w:ascii="Quattrocento Sans" w:cs="Quattrocento Sans" w:eastAsia="Quattrocento Sans" w:hAnsi="Quattrocento Sans"/>
-                <w:b w:val="0"/>
-                <w:bCs w:val="0"/>
-                <w:i w:val="0"/>
-                <w:iCs w:val="0"/>
-                <w:smallCaps w:val="0"/>
-                <w:strike w:val="0"/>
-                <w:color w:val="000000"/>
-                <w:sz w:val="22"/>
-                <w:szCs w:val="22"/>
-                <w:u w:val="none"/>
-                <w:shd w:fill="auto" w:val="clear"/>
-                <w:vertAlign w:val="baseline"/>
                 <w:rtl w:val="0"/>
               </w:rPr>
-              <w:t xml:space="preserve"/>
+              <w:t xml:space="preserve">1 hora</w:t>
+            </w:r>
+            <w:r>
+              <w:rPr>
+                <w:rtl w:val="0"/>
+              </w:rPr>
             </w:r>
           </w:p>
         </w:tc>
@@ -1517,21 +1501,8 @@
           <w:tcPr/>
           <w:p>
             <w:pPr>
-              <w:keepNext w:val="0"/>
-              <w:keepLines w:val="0"/>
-              <w:pageBreakBefore w:val="0"/>
-              <w:widowControl w:val="0"/>
-              <w:pBdr>
-                <w:top w:space="0" w:sz="0" w:val="nil"/>
-                <w:left w:space="0" w:sz="0" w:val="nil"/>
-                <w:bottom w:space="0" w:sz="0" w:val="nil"/>
-                <w:right w:space="0" w:sz="0" w:val="nil"/>
-                <w:between w:space="0" w:sz="0" w:val="nil"/>
-              </w:pBdr>
-              <w:shd w:fill="auto" w:val="clear"/>
-              <w:spacing w:after="0" w:before="40" w:line="240" w:lineRule="auto"/>
-              <w:ind w:left="1019" w:right="0" w:firstLine="0"/>
-              <w:jc w:val="left"/>
+              <w:spacing w:before="33" w:lineRule="auto"/>
+              <w:ind w:left="1019" w:firstLine="0"/>
               <w:rPr>
                 <w:rFonts w:ascii="Quattrocento Sans" w:cs="Quattrocento Sans" w:eastAsia="Quattrocento Sans" w:hAnsi="Quattrocento Sans"/>
                 <w:b w:val="0"/>
@@ -1550,22 +1521,14 @@
             </w:pPr>
             <w:r>
               <w:rPr>
-                <w:rFonts w:ascii="Quattrocento Sans" w:cs="Quattrocento Sans" w:eastAsia="Quattrocento Sans" w:hAnsi="Quattrocento Sans"/>
-                <w:b w:val="0"/>
-                <w:bCs w:val="0"/>
-                <w:i w:val="0"/>
-                <w:iCs w:val="0"/>
-                <w:smallCaps w:val="0"/>
-                <w:strike w:val="0"/>
-                <w:color w:val="000000"/>
-                <w:sz w:val="22"/>
-                <w:szCs w:val="22"/>
-                <w:u w:val="none"/>
-                <w:shd w:fill="auto" w:val="clear"/>
-                <w:vertAlign w:val="baseline"/>
                 <w:rtl w:val="0"/>
               </w:rPr>
-              <w:t xml:space="preserve"/>
+              <w:t xml:space="preserve">M.OB.ST</w:t>
+            </w:r>
+            <w:r>
+              <w:rPr>
+                <w:rtl w:val="0"/>
+              </w:rPr>
             </w:r>
           </w:p>
         </w:tc>
@@ -1606,22 +1569,14 @@
             </w:pPr>
             <w:r>
               <w:rPr>
-                <w:rFonts w:ascii="Quattrocento Sans" w:cs="Quattrocento Sans" w:eastAsia="Quattrocento Sans" w:hAnsi="Quattrocento Sans"/>
-                <w:b w:val="0"/>
-                <w:bCs w:val="0"/>
-                <w:i w:val="0"/>
-                <w:iCs w:val="0"/>
-                <w:smallCaps w:val="0"/>
-                <w:strike w:val="0"/>
-                <w:color w:val="000000"/>
-                <w:sz w:val="22"/>
-                <w:szCs w:val="22"/>
-                <w:u w:val="none"/>
-                <w:shd w:fill="auto" w:val="clear"/>
-                <w:vertAlign w:val="baseline"/>
                 <w:rtl w:val="0"/>
               </w:rPr>
-              <w:t xml:space="preserve"/>
+              <w:t xml:space="preserve">1 hora</w:t>
+            </w:r>
+            <w:r>
+              <w:rPr>
+                <w:rtl w:val="0"/>
+              </w:rPr>
             </w:r>
           </w:p>
         </w:tc>
@@ -4103,12 +4058,12 @@
             <wp:extent cx="6934200" cy="1212358"/>
             <wp:effectExtent b="0" l="0" r="0" t="0"/>
             <wp:wrapNone/>
-            <wp:docPr id="1006" name="image2.png"/>
+            <wp:docPr id="1006" name="image1.png"/>
             <a:graphic>
               <a:graphicData uri="http://schemas.openxmlformats.org/drawingml/2006/picture">
                 <pic:pic>
                   <pic:nvPicPr>
-                    <pic:cNvPr id="0" name="image2.png"/>
+                    <pic:cNvPr id="0" name="image1.png"/>
                     <pic:cNvPicPr preferRelativeResize="0"/>
                   </pic:nvPicPr>
                   <pic:blipFill>

</xml_diff>